<commit_message>
More updates to planning technical doc
</commit_message>
<xml_diff>
--- a/Technical/documentation/Fall2015FinalReports/Technical Documentation/Planning.docx
+++ b/Technical/documentation/Fall2015FinalReports/Technical Documentation/Planning.docx
@@ -118,6 +118,26 @@
     </w:p>
     <w:p>
       <w:r>
+        <w:t>While the overall search pattern has not yet been finalized, with no prior idea of where a target is the entire space will need to be searched. Therefore</w:t>
+      </w:r>
+      <w:r>
+        <w:t>,</w:t>
+      </w:r>
+      <w:r>
+        <w:t xml:space="preserve"> it is likely we will employ a simple back and forth swath search. In order to navigate around local obstacles however, </w:t>
+      </w:r>
+      <w:r>
+        <w:t>a</w:t>
+      </w:r>
+      <w:r>
+        <w:t xml:space="preserve"> path planning algorithm </w:t>
+      </w:r>
+      <w:r>
+        <w:t>becomes necessary.</w:t>
+      </w:r>
+    </w:p>
+    <w:p>
+      <w:r>
         <w:t xml:space="preserve">In order to achieve necessary planning time, a 2D path will be calculated in lieu of a 3D one. </w:t>
       </w:r>
     </w:p>
@@ -125,10 +145,195 @@
       <w:r>
         <w:t xml:space="preserve">Two algorithms are being evaluated, A* and PRM. </w:t>
       </w:r>
+    </w:p>
+    <w:p>
+      <w:pPr>
+        <w:rPr>
+          <w:b/>
+          <w:u w:val="single"/>
+        </w:rPr>
+      </w:pPr>
+      <w:r>
+        <w:rPr>
+          <w:b/>
+          <w:u w:val="single"/>
+        </w:rPr>
+        <w:t>Algorithm</w:t>
+      </w:r>
+      <w:r>
+        <w:rPr>
+          <w:b/>
+          <w:u w:val="single"/>
+        </w:rPr>
+        <w:t xml:space="preserve"> Details:</w:t>
+      </w:r>
+    </w:p>
+    <w:p>
+      <w:r>
+        <w:t>A*/</w:t>
+      </w:r>
+      <w:proofErr w:type="spellStart"/>
+      <w:r>
+        <w:t>Voronoi</w:t>
+      </w:r>
+      <w:proofErr w:type="spellEnd"/>
+    </w:p>
+    <w:p>
+      <w:r>
+        <w:t>A* is a widely used algorithm which uses weighted cost functions to determine which node to choose.</w:t>
+      </w:r>
+    </w:p>
+    <w:p>
+      <w:r>
+        <w:t>Cost:</w:t>
+      </w:r>
+    </w:p>
+    <w:p>
+      <w:pPr>
+        <w:rPr>
+          <w:rFonts w:eastAsiaTheme="minorEastAsia"/>
+        </w:rPr>
+      </w:pPr>
+      <m:oMathPara>
+        <m:oMath>
+          <m:r>
+            <w:rPr>
+              <w:rFonts w:ascii="Cambria Math" w:hAnsi="Cambria Math"/>
+            </w:rPr>
+            <m:t>weight function=g</m:t>
+          </m:r>
+          <m:d>
+            <m:dPr>
+              <m:ctrlPr>
+                <w:rPr>
+                  <w:rFonts w:ascii="Cambria Math" w:hAnsi="Cambria Math"/>
+                  <w:i/>
+                </w:rPr>
+              </m:ctrlPr>
+            </m:dPr>
+            <m:e>
+              <m:r>
+                <w:rPr>
+                  <w:rFonts w:ascii="Cambria Math" w:hAnsi="Cambria Math"/>
+                </w:rPr>
+                <m:t>n</m:t>
+              </m:r>
+            </m:e>
+          </m:d>
+          <m:r>
+            <w:rPr>
+              <w:rFonts w:ascii="Cambria Math" w:hAnsi="Cambria Math"/>
+            </w:rPr>
+            <m:t>+h</m:t>
+          </m:r>
+          <m:d>
+            <m:dPr>
+              <m:ctrlPr>
+                <w:rPr>
+                  <w:rFonts w:ascii="Cambria Math" w:hAnsi="Cambria Math"/>
+                  <w:i/>
+                </w:rPr>
+              </m:ctrlPr>
+            </m:dPr>
+            <m:e>
+              <m:r>
+                <w:rPr>
+                  <w:rFonts w:ascii="Cambria Math" w:hAnsi="Cambria Math"/>
+                </w:rPr>
+                <m:t>n</m:t>
+              </m:r>
+            </m:e>
+          </m:d>
+        </m:oMath>
+      </m:oMathPara>
+    </w:p>
+    <w:p>
+      <w:pPr>
+        <w:rPr>
+          <w:rFonts w:eastAsiaTheme="minorEastAsia"/>
+        </w:rPr>
+      </w:pPr>
+      <w:r>
+        <w:rPr>
+          <w:rFonts w:eastAsiaTheme="minorEastAsia"/>
+        </w:rPr>
+        <w:t xml:space="preserve">Where g(n) is the known cost of getting from initial to node n and h(n) is an estimate of cost to get from n to goal node (shortest path). </w:t>
+      </w:r>
+    </w:p>
+    <w:p>
+      <w:pPr>
+        <w:rPr>
+          <w:rFonts w:eastAsiaTheme="minorEastAsia"/>
+        </w:rPr>
+      </w:pPr>
+      <w:r>
+        <w:rPr>
+          <w:rFonts w:eastAsiaTheme="minorEastAsia"/>
+        </w:rPr>
+        <w:t>Inputs:</w:t>
+      </w:r>
+    </w:p>
+    <w:p>
+      <w:pPr>
+        <w:rPr>
+          <w:rFonts w:eastAsiaTheme="minorEastAsia"/>
+        </w:rPr>
+      </w:pPr>
+      <w:r>
+        <w:rPr>
+          <w:rFonts w:eastAsiaTheme="minorEastAsia"/>
+        </w:rPr>
+        <w:t xml:space="preserve">A* uses as list of nodes defining locations that are able to be visited. In the 2D case, these nodes are listed in terms of their x and y coordinates. </w:t>
+      </w:r>
+    </w:p>
+    <w:p>
+      <w:pPr>
+        <w:rPr>
+          <w:rFonts w:eastAsiaTheme="minorEastAsia"/>
+        </w:rPr>
+      </w:pPr>
+      <w:r>
+        <w:rPr>
+          <w:rFonts w:eastAsiaTheme="minorEastAsia"/>
+        </w:rPr>
+        <w:t>Outputs:</w:t>
+      </w:r>
+    </w:p>
+    <w:p>
+      <w:pPr>
+        <w:rPr>
+          <w:rFonts w:eastAsiaTheme="minorEastAsia"/>
+        </w:rPr>
+      </w:pPr>
+      <w:r>
+        <w:rPr>
+          <w:rFonts w:eastAsiaTheme="minorEastAsia"/>
+        </w:rPr>
+        <w:t xml:space="preserve">A* will generate a path. This path is comprised of a list of nodes which will guide the vehicle from start to goal nodes. </w:t>
+      </w:r>
+    </w:p>
+    <w:p>
+      <w:pPr>
+        <w:rPr>
+          <w:rFonts w:eastAsiaTheme="minorEastAsia"/>
+        </w:rPr>
+      </w:pPr>
+      <w:r>
+        <w:rPr>
+          <w:rFonts w:eastAsiaTheme="minorEastAsia"/>
+        </w:rPr>
+        <w:t>Obstacle avoidance:</w:t>
+      </w:r>
+    </w:p>
+    <w:p>
+      <w:pPr>
+        <w:rPr>
+          <w:rFonts w:eastAsiaTheme="minorEastAsia"/>
+        </w:rPr>
+      </w:pPr>
       <w:bookmarkStart w:id="0" w:name="_GoBack"/>
       <w:bookmarkEnd w:id="0"/>
     </w:p>
-    <w:p/>
     <w:p/>
     <w:sectPr>
       <w:pgSz w:w="12240" w:h="15840"/>
@@ -669,6 +874,16 @@
       <w:contextualSpacing/>
     </w:pPr>
   </w:style>
+  <w:style w:type="character" w:styleId="PlaceholderText">
+    <w:name w:val="Placeholder Text"/>
+    <w:basedOn w:val="DefaultParagraphFont"/>
+    <w:uiPriority w:val="99"/>
+    <w:semiHidden/>
+    <w:rsid w:val="00DE07D7"/>
+    <w:rPr>
+      <w:color w:val="808080"/>
+    </w:rPr>
+  </w:style>
 </w:styles>
 </file>
 

</xml_diff>